<commit_message>
Corrected and finalized Step 6
</commit_message>
<xml_diff>
--- a/Guided Capstone Project Report.docx
+++ b/Guided Capstone Project Report.docx
@@ -173,15 +173,7 @@
         <w:t>to provide Big Mountain Resort with a more data-driven business strateg</w:t>
       </w:r>
       <w:r>
-        <w:t xml:space="preserve">y and share our processes, winning </w:t>
-      </w:r>
-      <w:proofErr w:type="gramStart"/>
-      <w:r>
-        <w:t>model</w:t>
-      </w:r>
-      <w:proofErr w:type="gramEnd"/>
-      <w:r>
-        <w:t xml:space="preserve"> and price recommendations.</w:t>
+        <w:t>y and share our processes, winning model and price recommendations.</w:t>
       </w:r>
     </w:p>
     <w:p/>
@@ -244,11 +236,9 @@
       <w:r>
         <w:t xml:space="preserve"> row due to majority of the values missing, along with </w:t>
       </w:r>
-      <w:proofErr w:type="gramStart"/>
       <w:r>
         <w:t>Adult</w:t>
       </w:r>
-      <w:proofErr w:type="gramEnd"/>
       <w:r>
         <w:t xml:space="preserve"> weekend ticket prices as there were significantly higher number of missing values when compared to weekend prices, this wouldn’t have much of an impact in our analysis as all Montana </w:t>
       </w:r>
@@ -604,15 +594,7 @@
         <w:t>t</w:t>
       </w:r>
       <w:r>
-        <w:t xml:space="preserve">otal state area, population, resorts per </w:t>
-      </w:r>
-      <w:proofErr w:type="gramStart"/>
-      <w:r>
-        <w:t>state,  and</w:t>
-      </w:r>
-      <w:proofErr w:type="gramEnd"/>
-      <w:r>
-        <w:t xml:space="preserve"> focused on features that would impact user’s pricing behaviour (total skiable area, total nigh skiing area, and total days open). With this we were able to scale and measure the resort density</w:t>
+        <w:t>otal state area, population, resorts per state,  and focused on features that would impact user’s pricing behaviour (total skiable area, total nigh skiing area, and total days open). With this we were able to scale and measure the resort density</w:t>
       </w:r>
       <w:r>
         <w:t xml:space="preserve"> (Fig 3 and 4)</w:t>
@@ -762,37 +744,21 @@
           <w:i/>
           <w:iCs/>
         </w:rPr>
-        <w:t xml:space="preserve">Fig </w:t>
-      </w:r>
-      <w:proofErr w:type="gramStart"/>
+        <w:t xml:space="preserve">Fig 3 </w:t>
+      </w:r>
       <w:r>
         <w:rPr>
           <w:i/>
           <w:iCs/>
         </w:rPr>
-        <w:t xml:space="preserve">3 </w:t>
+        <w:t xml:space="preserve"> </w:t>
       </w:r>
       <w:r>
         <w:rPr>
           <w:i/>
           <w:iCs/>
         </w:rPr>
-        <w:t xml:space="preserve"> </w:t>
-      </w:r>
-      <w:r>
-        <w:rPr>
-          <w:i/>
-          <w:iCs/>
-        </w:rPr>
-        <w:t>–</w:t>
-      </w:r>
-      <w:proofErr w:type="gramEnd"/>
-      <w:r>
-        <w:rPr>
-          <w:i/>
-          <w:iCs/>
-        </w:rPr>
-        <w:t xml:space="preserve"> shows number of resorts per 100k population</w:t>
+        <w:t>– shows number of resorts per 100k population</w:t>
       </w:r>
       <w:r>
         <w:rPr>
@@ -891,15 +857,7 @@
         </w:rPr>
       </w:pPr>
       <w:r>
-        <w:t xml:space="preserve">We’ve constructed some potential useful and business relevant features derived from summary statistics for each </w:t>
-      </w:r>
-      <w:proofErr w:type="gramStart"/>
-      <w:r>
-        <w:t>states</w:t>
-      </w:r>
-      <w:proofErr w:type="gramEnd"/>
-      <w:r>
-        <w:t xml:space="preserve"> we are concerned with. </w:t>
+        <w:t xml:space="preserve">We’ve constructed some potential useful and business relevant features derived from summary statistics for each states we are concerned with. </w:t>
       </w:r>
       <w:r>
         <w:t xml:space="preserve">Using the </w:t>
@@ -981,18 +939,8 @@
           <w:sz w:val="24"/>
           <w:szCs w:val="24"/>
         </w:rPr>
-        <w:t xml:space="preserve">Ratio of resort days open to total state days </w:t>
-      </w:r>
-      <w:proofErr w:type="gramStart"/>
-      <w:r>
-        <w:rPr>
-          <w:rStyle w:val="IntenseEmphasis"/>
-          <w:sz w:val="24"/>
-          <w:szCs w:val="24"/>
-        </w:rPr>
-        <w:t>open</w:t>
-      </w:r>
-      <w:proofErr w:type="gramEnd"/>
+        <w:t>Ratio of resort days open to total state days open</w:t>
+      </w:r>
     </w:p>
     <w:p>
       <w:pPr>
@@ -1013,18 +961,8 @@
           <w:sz w:val="24"/>
           <w:szCs w:val="24"/>
         </w:rPr>
-        <w:t xml:space="preserve">Ratio of resort terrain park count to total state terrain park </w:t>
-      </w:r>
-      <w:proofErr w:type="gramStart"/>
-      <w:r>
-        <w:rPr>
-          <w:rStyle w:val="IntenseEmphasis"/>
-          <w:sz w:val="24"/>
-          <w:szCs w:val="24"/>
-        </w:rPr>
-        <w:t>count</w:t>
-      </w:r>
-      <w:proofErr w:type="gramEnd"/>
+        <w:t>Ratio of resort terrain park count to total state terrain park count</w:t>
+      </w:r>
     </w:p>
     <w:p>
       <w:pPr>
@@ -1158,44 +1096,64 @@
       </w:r>
       <w:proofErr w:type="spellEnd"/>
       <w:r>
+        <w:t xml:space="preserve"> have a significant effect on ticket price. </w:t>
+      </w:r>
+      <w:r>
+        <w:br/>
+        <w:t xml:space="preserve">We’ve also found that visitors seem to value more guaranteed snow. Another feature that can be explored is </w:t>
+      </w:r>
+      <w:proofErr w:type="spellStart"/>
+      <w:r>
+        <w:t>reso</w:t>
+      </w:r>
+      <w:r>
+        <w:t>r</w:t>
+      </w:r>
+      <w:r>
+        <w:t>t_night_skiing_state_ratio</w:t>
+      </w:r>
+      <w:proofErr w:type="spellEnd"/>
+      <w:r>
+        <w:t>, seems the most correlated with ticket price, this would mean seizing a greater share of night skiing capacity is positive for the price a resort can charge.</w:t>
+      </w:r>
+    </w:p>
+    <w:p>
+      <w:r>
+        <w:t xml:space="preserve">Visitors seem to put more value in guaranteed snow cover rather than more variable terrain area. Also, vertical drop seems to be a selling point that raises ticket prices as well. </w:t>
+      </w:r>
+      <w:r>
+        <w:br/>
+      </w:r>
+    </w:p>
+    <w:p/>
+    <w:p>
+      <w:pPr>
+        <w:rPr>
+          <w:rStyle w:val="Heading1Char"/>
+        </w:rPr>
+      </w:pPr>
+      <w:r>
+        <w:br/>
+      </w:r>
+      <w:r>
+        <w:rPr>
+          <w:rStyle w:val="Heading1Char"/>
+        </w:rPr>
+        <w:t>Preprocessing and Model</w:t>
+      </w:r>
+      <w:r>
+        <w:rPr>
+          <w:rStyle w:val="Heading1Char"/>
+        </w:rPr>
         <w:t xml:space="preserve"> </w:t>
       </w:r>
-      <w:proofErr w:type="gramStart"/>
-      <w:r>
-        <w:t>have</w:t>
-      </w:r>
-      <w:proofErr w:type="gramEnd"/>
-      <w:r>
-        <w:t xml:space="preserve"> a significant effect on ticket price. </w:t>
-      </w:r>
-      <w:r>
-        <w:br/>
-        <w:t xml:space="preserve">We’ve also found that visitors seem to value more guaranteed snow. Another feature that can be explored is </w:t>
-      </w:r>
-      <w:proofErr w:type="spellStart"/>
-      <w:r>
-        <w:t>reso</w:t>
-      </w:r>
-      <w:r>
-        <w:t>r</w:t>
-      </w:r>
-      <w:r>
-        <w:t>t_night_skiing_state_ratio</w:t>
-      </w:r>
-      <w:proofErr w:type="spellEnd"/>
-      <w:r>
-        <w:t>, seems the most correlated with ticket price, this would mean seizing a greater share of night skiing capacity is positive for the price a resort can charge.</w:t>
-      </w:r>
-    </w:p>
-    <w:p>
-      <w:r>
-        <w:t xml:space="preserve">Visitors seem to put more value in guaranteed snow cover rather than more variable terrain area. Also, vertical drop seems to be a selling point that raises ticket prices as well. </w:t>
-      </w:r>
-      <w:r>
-        <w:br/>
-      </w:r>
-    </w:p>
-    <w:p/>
+      <w:r>
+        <w:rPr>
+          <w:rStyle w:val="Heading1Char"/>
+        </w:rPr>
+        <w:t>Training</w:t>
+      </w:r>
+    </w:p>
     <w:p>
       <w:pPr>
         <w:rPr>
@@ -1203,62 +1161,32 @@
         </w:rPr>
       </w:pPr>
       <w:r>
+        <w:t xml:space="preserve">After performing the preliminary </w:t>
+      </w:r>
+      <w:r>
+        <w:t xml:space="preserve">assessments, we focused on creating a machine learning model, which was trained using a 70/30 train/test split. The scaled and the model was trained using Linear Regression and Random Regressor, using 2 separate pipelines. Performances were assessed using cross-validation </w:t>
+      </w:r>
+      <w:r>
+        <w:t xml:space="preserve">technique, with and without feature scaling. </w:t>
+      </w:r>
+      <w:r>
+        <w:t>We have found that the random forest model had lower cross-validation mean absolute error and was prone to less variability.</w:t>
+      </w:r>
+      <w:r>
+        <w:br/>
+      </w:r>
+      <w:r>
+        <w:br/>
+      </w:r>
+      <w:r>
         <w:br/>
       </w:r>
       <w:r>
         <w:rPr>
           <w:rStyle w:val="Heading1Char"/>
         </w:rPr>
-        <w:t>Preprocessing and Model</w:t>
-      </w:r>
-      <w:r>
-        <w:rPr>
-          <w:rStyle w:val="Heading1Char"/>
-        </w:rPr>
-        <w:t xml:space="preserve"> </w:t>
-      </w:r>
-      <w:r>
-        <w:rPr>
-          <w:rStyle w:val="Heading1Char"/>
-        </w:rPr>
-        <w:t>Training</w:t>
-      </w:r>
-    </w:p>
-    <w:p>
-      <w:pPr>
-        <w:rPr>
-          <w:rStyle w:val="Heading1Char"/>
-        </w:rPr>
-      </w:pPr>
-      <w:r>
-        <w:t xml:space="preserve">After performing the preliminary </w:t>
-      </w:r>
-      <w:r>
-        <w:t xml:space="preserve">assessments, we focused on creating a machine learning model, which was trained using a 70/30 train/test split. The scaled and the model was trained using Linear Regression and Random Regressor, using 2 separate pipelines. Performances were assessed using cross-validation </w:t>
-      </w:r>
-      <w:r>
-        <w:t xml:space="preserve">technique, with and without feature scaling. </w:t>
-      </w:r>
-      <w:r>
-        <w:t>We have found that the random forest model had lower cross-validation mean absolute error and was prone to less variability.</w:t>
-      </w:r>
-      <w:r>
-        <w:br/>
-      </w:r>
-      <w:r>
-        <w:br/>
-      </w:r>
-      <w:r>
-        <w:br/>
-      </w:r>
-      <w:proofErr w:type="gramStart"/>
-      <w:r>
-        <w:rPr>
-          <w:rStyle w:val="Heading1Char"/>
-        </w:rPr>
         <w:t>Modeling</w:t>
       </w:r>
-      <w:proofErr w:type="gramEnd"/>
     </w:p>
     <w:p>
       <w:r>
@@ -1368,23 +1296,7 @@
                 <w:sz w:val="18"/>
                 <w:szCs w:val="18"/>
               </w:rPr>
-              <w:t xml:space="preserve">Graph shows that Big Mountain is doing well for </w:t>
-            </w:r>
-            <w:proofErr w:type="gramStart"/>
-            <w:r>
-              <w:rPr>
-                <w:sz w:val="18"/>
-                <w:szCs w:val="18"/>
-              </w:rPr>
-              <w:t>vertical</w:t>
-            </w:r>
-            <w:proofErr w:type="gramEnd"/>
-            <w:r>
-              <w:rPr>
-                <w:sz w:val="18"/>
-                <w:szCs w:val="18"/>
-              </w:rPr>
-              <w:t xml:space="preserve"> </w:t>
+              <w:t xml:space="preserve">Graph shows that Big Mountain is doing well for vertical </w:t>
             </w:r>
           </w:p>
           <w:p>
@@ -1409,16 +1321,8 @@
               <w:rPr>
                 <w:rStyle w:val="IntenseEmphasis"/>
               </w:rPr>
-              <w:t xml:space="preserve">Snow making </w:t>
+              <w:t>Snow making area</w:t>
             </w:r>
-            <w:proofErr w:type="gramStart"/>
-            <w:r>
-              <w:rPr>
-                <w:rStyle w:val="IntenseEmphasis"/>
-              </w:rPr>
-              <w:t>area</w:t>
-            </w:r>
-            <w:proofErr w:type="gramEnd"/>
           </w:p>
           <w:p>
             <w:r>
@@ -1809,21 +1713,12 @@
             </w:r>
           </w:p>
           <w:p>
-            <w:proofErr w:type="gramStart"/>
             <w:r>
               <w:rPr>
                 <w:sz w:val="18"/>
                 <w:szCs w:val="18"/>
               </w:rPr>
-              <w:t>The vast majority of</w:t>
-            </w:r>
-            <w:proofErr w:type="gramEnd"/>
-            <w:r>
-              <w:rPr>
-                <w:sz w:val="18"/>
-                <w:szCs w:val="18"/>
-              </w:rPr>
-              <w:t xml:space="preserve"> resorts, such as Big Mountain have no trams.</w:t>
+              <w:t>The vast majority of resorts, such as Big Mountain have no trams.</w:t>
             </w:r>
           </w:p>
         </w:tc>
@@ -2006,7 +1901,6 @@
       <w:r>
         <w:t xml:space="preserve"> </w:t>
       </w:r>
-      <w:proofErr w:type="gramStart"/>
       <w:r>
         <w:t>-</w:t>
       </w:r>
@@ -2014,11 +1908,7 @@
         <w:t xml:space="preserve">  W</w:t>
       </w:r>
       <w:r>
-        <w:t>here</w:t>
-      </w:r>
-      <w:proofErr w:type="gramEnd"/>
-      <w:r>
-        <w:t xml:space="preserve"> we </w:t>
+        <w:t xml:space="preserve">here we </w:t>
       </w:r>
       <w:r>
         <w:t xml:space="preserve">observed potentially </w:t>
@@ -2050,23 +1940,7 @@
       </w:r>
       <w:proofErr w:type="spellEnd"/>
       <w:r>
-        <w:t xml:space="preserve"> </w:t>
-      </w:r>
-      <w:proofErr w:type="gramStart"/>
-      <w:r>
-        <w:t>close up</w:t>
-      </w:r>
-      <w:proofErr w:type="gramEnd"/>
-      <w:r>
-        <w:t xml:space="preserve"> to 5 as there is no further loss in ticket price. If we were to </w:t>
-      </w:r>
-      <w:proofErr w:type="gramStart"/>
-      <w:r>
-        <w:t>close down</w:t>
-      </w:r>
-      <w:proofErr w:type="gramEnd"/>
-      <w:r>
-        <w:t xml:space="preserve"> to 6 runs, it would further reduce the ticket price.</w:t>
+        <w:t xml:space="preserve"> close up to 5 as there is no further loss in ticket price. If we were to close down to 6 runs, it would further reduce the ticket price.</w:t>
       </w:r>
       <w:r>
         <w:rPr>
@@ -2084,21 +1958,13 @@
         <w:t>Scenario 2</w:t>
       </w:r>
       <w:r>
+        <w:t xml:space="preserve"> - </w:t>
+      </w:r>
+      <w:r>
         <w:t xml:space="preserve"> </w:t>
       </w:r>
-      <w:proofErr w:type="gramStart"/>
-      <w:r>
-        <w:t xml:space="preserve">- </w:t>
-      </w:r>
-      <w:r>
-        <w:t xml:space="preserve"> </w:t>
-      </w:r>
-      <w:r>
-        <w:t>We</w:t>
-      </w:r>
-      <w:proofErr w:type="gramEnd"/>
-      <w:r>
-        <w:t xml:space="preserve"> also created a scenario where we added</w:t>
+      <w:r>
+        <w:t>We also created a scenario where we added</w:t>
       </w:r>
       <w:r>
         <w:t xml:space="preserve"> a run,</w:t>
@@ -2138,15 +2004,7 @@
         <w:t xml:space="preserve">Scenario 3 – </w:t>
       </w:r>
       <w:r>
-        <w:t xml:space="preserve">We used the same criteria as scenario 2, except added 2 acres of snow making. </w:t>
-      </w:r>
-      <w:proofErr w:type="gramStart"/>
-      <w:r>
-        <w:t>However</w:t>
-      </w:r>
-      <w:proofErr w:type="gramEnd"/>
-      <w:r>
-        <w:t xml:space="preserve"> this yielded no further gain in ticket price, but could be associated with additional snow making costs. </w:t>
+        <w:t xml:space="preserve">We used the same criteria as scenario 2, except added 2 acres of snow making. However this yielded no further gain in ticket price, but could be associated with additional snow making costs. </w:t>
       </w:r>
       <w:r>
         <w:br/>
@@ -2205,7 +2063,13 @@
         <w:t xml:space="preserve">. Our market analysis of the features the Big Mountain Resort has to offer, indicates that Big Mountain has the capacity to be competing in the premium market segment. </w:t>
       </w:r>
       <w:r>
-        <w:t xml:space="preserve">Our best model, the Random Forest Regressor, that was demonstrated can be easily deployed as a web app on the intranet for Blue Mountain Business Analyst team to utilize. </w:t>
+        <w:t xml:space="preserve">Our best model, the Random Forest Regressor, that was demonstrated can be easily deployed as a web app on the intranet for </w:t>
+      </w:r>
+      <w:r>
+        <w:t>Big</w:t>
+      </w:r>
+      <w:r>
+        <w:t xml:space="preserve"> Mountain Business Analyst team to utilize. </w:t>
       </w:r>
     </w:p>
     <w:p>
@@ -2216,15 +2080,7 @@
         <w:t xml:space="preserve">should be to </w:t>
       </w:r>
       <w:r>
-        <w:t xml:space="preserve">analyze historical data pertaining to revenue, facilities, tracking changes in facilities, along with operating costs of every aspect of the facilities. This would allow us further </w:t>
-      </w:r>
-      <w:proofErr w:type="gramStart"/>
-      <w:r>
-        <w:t>enhance</w:t>
-      </w:r>
-      <w:proofErr w:type="gramEnd"/>
-      <w:r>
-        <w:t xml:space="preserve"> the modelled data with operational changes in revenue</w:t>
+        <w:t>analyze historical data pertaining to revenue, facilities, tracking changes in facilities, along with operating costs of every aspect of the facilities. This would allow us further enhance the modelled data with operational changes in revenue</w:t>
       </w:r>
       <w:r>
         <w:t xml:space="preserve">. </w:t>
@@ -2239,7 +2095,13 @@
         <w:t xml:space="preserve"> would be greatly beneficial to</w:t>
       </w:r>
       <w:r>
-        <w:t xml:space="preserve"> discuss any previous Blue Mountain price changes, market pressures and other historical financial data. </w:t>
+        <w:t xml:space="preserve"> discuss any previous </w:t>
+      </w:r>
+      <w:r>
+        <w:t>Big</w:t>
+      </w:r>
+      <w:r>
+        <w:t xml:space="preserve"> Mountain price changes, market pressures and other historical financial data. </w:t>
       </w:r>
       <w:r>
         <w:br/>

</xml_diff>